<commit_message>
modified Report using Jazmin's format
</commit_message>
<xml_diff>
--- a/Report1_G3_sp23.docx
+++ b/Report1_G3_sp23.docx
@@ -6,62 +6,297 @@
       <w:pPr>
         <w:rPr>
           <w:rFonts w:ascii="Segoe UI" w:hAnsi="Segoe UI" w:cs="Segoe UI"/>
-        </w:rPr>
-      </w:pPr>
-      <w:r>
-        <w:rPr>
-          <w:rFonts w:ascii="Segoe UI" w:hAnsi="Segoe UI" w:cs="Segoe UI"/>
-        </w:rPr>
-        <w:t xml:space="preserve">Developer Name: Cory Evan Smith </w:t>
-      </w:r>
-    </w:p>
-    <w:p>
-      <w:pPr>
-        <w:rPr>
-          <w:rFonts w:ascii="Segoe UI" w:hAnsi="Segoe UI" w:cs="Segoe UI"/>
-        </w:rPr>
-      </w:pPr>
-      <w:r>
-        <w:rPr>
-          <w:rFonts w:ascii="Segoe UI" w:hAnsi="Segoe UI" w:cs="Segoe UI"/>
-        </w:rPr>
-        <w:t>Target Date: February 17th, 2023</w:t>
-      </w:r>
-    </w:p>
-    <w:p>
-      <w:pPr>
-        <w:rPr>
-          <w:rFonts w:ascii="Segoe UI" w:hAnsi="Segoe UI" w:cs="Segoe UI"/>
-        </w:rPr>
-      </w:pPr>
-      <w:r>
-        <w:rPr>
-          <w:rFonts w:ascii="Segoe UI" w:hAnsi="Segoe UI" w:cs="Segoe UI"/>
-        </w:rPr>
-        <w:t>Completion Percentage: 15%</w:t>
-      </w:r>
-    </w:p>
-    <w:p>
-      <w:pPr>
-        <w:rPr>
-          <w:rFonts w:ascii="Segoe UI" w:hAnsi="Segoe UI" w:cs="Segoe UI"/>
-        </w:rPr>
-      </w:pPr>
-      <w:r>
-        <w:rPr>
-          <w:rFonts w:ascii="Segoe UI" w:hAnsi="Segoe UI" w:cs="Segoe UI"/>
-        </w:rPr>
-        <w:t>Completed Progress:</w:t>
-      </w:r>
-    </w:p>
-    <w:p>
-      <w:pPr>
+          <w:b/>
+          <w:bCs/>
+          <w:sz w:val="44"/>
+          <w:szCs w:val="44"/>
+        </w:rPr>
+      </w:pPr>
+      <w:r>
+        <w:rPr>
+          <w:rFonts w:ascii="Segoe UI" w:hAnsi="Segoe UI" w:cs="Segoe UI"/>
+          <w:b/>
+          <w:bCs/>
+          <w:sz w:val="44"/>
+          <w:szCs w:val="44"/>
+        </w:rPr>
+        <w:t>Progress Report</w:t>
+      </w:r>
+    </w:p>
+    <w:p>
+      <w:pPr>
+        <w:rPr>
+          <w:rFonts w:ascii="Segoe UI" w:hAnsi="Segoe UI" w:cs="Segoe UI"/>
+          <w:sz w:val="24"/>
+          <w:szCs w:val="24"/>
+        </w:rPr>
+      </w:pPr>
+      <w:r>
+        <w:rPr>
+          <w:rFonts w:ascii="Segoe UI" w:hAnsi="Segoe UI" w:cs="Segoe UI"/>
+          <w:sz w:val="24"/>
+          <w:szCs w:val="24"/>
+        </w:rPr>
+        <w:t>Team 3 Project – Middle School</w:t>
+      </w:r>
+    </w:p>
+    <w:p>
+      <w:pPr>
+        <w:rPr>
+          <w:rFonts w:ascii="Segoe UI" w:hAnsi="Segoe UI" w:cs="Segoe UI"/>
+          <w:sz w:val="24"/>
+          <w:szCs w:val="24"/>
+        </w:rPr>
+      </w:pPr>
+    </w:p>
+    <w:p>
+      <w:pPr>
+        <w:rPr>
+          <w:rFonts w:ascii="Segoe UI" w:hAnsi="Segoe UI" w:cs="Segoe UI"/>
+          <w:b/>
+          <w:bCs/>
+          <w:sz w:val="24"/>
+          <w:szCs w:val="24"/>
+          <w:u w:val="single"/>
+        </w:rPr>
+      </w:pPr>
+      <w:r>
+        <w:rPr>
+          <w:rFonts w:ascii="Segoe UI" w:hAnsi="Segoe UI" w:cs="Segoe UI"/>
+          <w:b/>
+          <w:bCs/>
+          <w:sz w:val="24"/>
+          <w:szCs w:val="24"/>
+          <w:u w:val="single"/>
+        </w:rPr>
+        <w:t>Objective</w:t>
+      </w:r>
+    </w:p>
+    <w:p>
+      <w:pPr>
+        <w:ind w:firstLine="720"/>
+        <w:rPr>
+          <w:rFonts w:ascii="Segoe UI" w:hAnsi="Segoe UI" w:cs="Segoe UI"/>
+          <w:sz w:val="24"/>
+          <w:szCs w:val="24"/>
+        </w:rPr>
+      </w:pPr>
+      <w:r>
+        <w:rPr>
+          <w:rFonts w:ascii="Segoe UI" w:hAnsi="Segoe UI" w:cs="Segoe UI"/>
+          <w:sz w:val="24"/>
+          <w:szCs w:val="24"/>
+        </w:rPr>
+        <w:t>This timeline's objectives have been accomplished. This report elaborates on</w:t>
+      </w:r>
+    </w:p>
+    <w:p>
+      <w:pPr>
+        <w:rPr>
+          <w:rFonts w:ascii="Segoe UI" w:hAnsi="Segoe UI" w:cs="Segoe UI"/>
+          <w:sz w:val="24"/>
+          <w:szCs w:val="24"/>
+        </w:rPr>
+      </w:pPr>
+      <w:r>
+        <w:rPr>
+          <w:rFonts w:ascii="Segoe UI" w:hAnsi="Segoe UI" w:cs="Segoe UI"/>
+          <w:sz w:val="24"/>
+          <w:szCs w:val="24"/>
+        </w:rPr>
+        <w:t>both the advancements made and the difficulties we faced. In addition, we will</w:t>
+      </w:r>
+    </w:p>
+    <w:p>
+      <w:pPr>
+        <w:rPr>
+          <w:rFonts w:ascii="Segoe UI" w:hAnsi="Segoe UI" w:cs="Segoe UI"/>
+          <w:sz w:val="24"/>
+          <w:szCs w:val="24"/>
+        </w:rPr>
+      </w:pPr>
+      <w:r>
+        <w:rPr>
+          <w:rFonts w:ascii="Segoe UI" w:hAnsi="Segoe UI" w:cs="Segoe UI"/>
+          <w:sz w:val="24"/>
+          <w:szCs w:val="24"/>
+        </w:rPr>
+        <w:t>have detailed strategies for progressing toward the project's completion.</w:t>
+      </w:r>
+    </w:p>
+    <w:p>
+      <w:pPr>
+        <w:rPr>
+          <w:rFonts w:ascii="Segoe UI" w:hAnsi="Segoe UI" w:cs="Segoe UI"/>
+        </w:rPr>
+      </w:pPr>
+    </w:p>
+    <w:p>
+      <w:pPr>
+        <w:rPr>
+          <w:rFonts w:ascii="Segoe UI" w:hAnsi="Segoe UI" w:cs="Segoe UI"/>
+          <w:b/>
+          <w:bCs/>
+          <w:u w:val="single"/>
+        </w:rPr>
+      </w:pPr>
+      <w:r>
+        <w:rPr>
+          <w:rFonts w:ascii="Segoe UI" w:hAnsi="Segoe UI" w:cs="Segoe UI"/>
+          <w:b/>
+          <w:bCs/>
+          <w:u w:val="single"/>
+        </w:rPr>
+        <w:t>Goal Timeline</w:t>
+      </w:r>
+    </w:p>
+    <w:p>
+      <w:pPr>
+        <w:rPr>
+          <w:rFonts w:ascii="Segoe UI" w:hAnsi="Segoe UI" w:cs="Segoe UI"/>
+        </w:rPr>
+      </w:pPr>
+      <w:r>
+        <w:rPr>
+          <w:rFonts w:ascii="Segoe UI" w:hAnsi="Segoe UI" w:cs="Segoe UI"/>
+        </w:rPr>
+        <w:t>Prototype</w:t>
+      </w:r>
+      <w:r>
+        <w:rPr>
+          <w:rFonts w:ascii="Segoe UI" w:hAnsi="Segoe UI" w:cs="Segoe UI"/>
+        </w:rPr>
+        <w:t>: February</w:t>
+      </w:r>
+      <w:r>
+        <w:rPr>
+          <w:rFonts w:ascii="Segoe UI" w:hAnsi="Segoe UI" w:cs="Segoe UI"/>
+        </w:rPr>
+        <w:t xml:space="preserve"> 17</w:t>
+      </w:r>
+      <w:r>
+        <w:rPr>
+          <w:rFonts w:ascii="Segoe UI" w:hAnsi="Segoe UI" w:cs="Segoe UI"/>
+          <w:vertAlign w:val="superscript"/>
+        </w:rPr>
+        <w:t>th</w:t>
+      </w:r>
+      <w:r>
+        <w:rPr>
+          <w:rFonts w:ascii="Segoe UI" w:hAnsi="Segoe UI" w:cs="Segoe UI"/>
+        </w:rPr>
+        <w:t>, 2023</w:t>
+      </w:r>
+    </w:p>
+    <w:p>
+      <w:pPr>
+        <w:rPr>
+          <w:rFonts w:ascii="Segoe UI" w:hAnsi="Segoe UI" w:cs="Segoe UI"/>
+        </w:rPr>
+      </w:pPr>
+      <w:r>
+        <w:rPr>
+          <w:rFonts w:ascii="Segoe UI" w:hAnsi="Segoe UI" w:cs="Segoe UI"/>
+        </w:rPr>
+        <w:t>Alpha Build: April 7</w:t>
+      </w:r>
+      <w:r>
+        <w:rPr>
+          <w:rFonts w:ascii="Segoe UI" w:hAnsi="Segoe UI" w:cs="Segoe UI"/>
+          <w:vertAlign w:val="superscript"/>
+        </w:rPr>
+        <w:t>th</w:t>
+      </w:r>
+      <w:r>
+        <w:rPr>
+          <w:rFonts w:ascii="Segoe UI" w:hAnsi="Segoe UI" w:cs="Segoe UI"/>
+        </w:rPr>
+        <w:t>, 2023</w:t>
+      </w:r>
+    </w:p>
+    <w:p>
+      <w:pPr>
+        <w:rPr>
+          <w:rFonts w:ascii="Segoe UI" w:hAnsi="Segoe UI" w:cs="Segoe UI"/>
+        </w:rPr>
+      </w:pPr>
+      <w:r>
+        <w:rPr>
+          <w:rFonts w:ascii="Segoe UI" w:hAnsi="Segoe UI" w:cs="Segoe UI"/>
+        </w:rPr>
+        <w:t>Package and Deploy: April 21</w:t>
+      </w:r>
+      <w:r>
+        <w:rPr>
+          <w:rFonts w:ascii="Segoe UI" w:hAnsi="Segoe UI" w:cs="Segoe UI"/>
+          <w:vertAlign w:val="superscript"/>
+        </w:rPr>
+        <w:t>st</w:t>
+      </w:r>
+      <w:r>
+        <w:rPr>
+          <w:rFonts w:ascii="Segoe UI" w:hAnsi="Segoe UI" w:cs="Segoe UI"/>
+        </w:rPr>
+        <w:t>, 2023</w:t>
+      </w:r>
+    </w:p>
+    <w:p>
+      <w:pPr>
+        <w:rPr>
+          <w:rFonts w:ascii="Segoe UI" w:hAnsi="Segoe UI" w:cs="Segoe UI"/>
+        </w:rPr>
+      </w:pPr>
+    </w:p>
+    <w:p>
+      <w:pPr>
+        <w:rPr>
+          <w:rFonts w:ascii="Segoe UI" w:hAnsi="Segoe UI" w:cs="Segoe UI"/>
+          <w:b/>
+          <w:bCs/>
+          <w:u w:val="single"/>
+        </w:rPr>
+      </w:pPr>
+      <w:r>
+        <w:rPr>
+          <w:rFonts w:ascii="Segoe UI" w:hAnsi="Segoe UI" w:cs="Segoe UI"/>
+          <w:b/>
+          <w:bCs/>
+          <w:u w:val="single"/>
+        </w:rPr>
+        <w:t>Completed Development</w:t>
+      </w:r>
+    </w:p>
+    <w:p>
+      <w:pPr>
+        <w:pStyle w:val="ListParagraph"/>
         <w:numPr>
           <w:ilvl w:val="0"/>
-          <w:numId w:val="6"/>
+          <w:numId w:val="10"/>
         </w:numPr>
         <w:rPr>
           <w:rFonts w:ascii="Segoe UI" w:hAnsi="Segoe UI" w:cs="Segoe UI"/>
+          <w:b/>
+          <w:bCs/>
+        </w:rPr>
+      </w:pPr>
+      <w:r>
+        <w:rPr>
+          <w:rFonts w:ascii="Segoe UI" w:hAnsi="Segoe UI" w:cs="Segoe UI"/>
+          <w:b/>
+          <w:bCs/>
+        </w:rPr>
+        <w:t>Cory</w:t>
+      </w:r>
+    </w:p>
+    <w:p>
+      <w:pPr>
+        <w:pStyle w:val="ListParagraph"/>
+        <w:numPr>
+          <w:ilvl w:val="1"/>
+          <w:numId w:val="10"/>
+        </w:numPr>
+        <w:rPr>
+          <w:rFonts w:ascii="Segoe UI" w:hAnsi="Segoe UI" w:cs="Segoe UI"/>
         </w:rPr>
       </w:pPr>
       <w:r>
@@ -73,9 +308,10 @@
     </w:p>
     <w:p>
       <w:pPr>
+        <w:pStyle w:val="ListParagraph"/>
         <w:numPr>
-          <w:ilvl w:val="0"/>
-          <w:numId w:val="6"/>
+          <w:ilvl w:val="1"/>
+          <w:numId w:val="10"/>
         </w:numPr>
         <w:rPr>
           <w:rFonts w:ascii="Segoe UI" w:hAnsi="Segoe UI" w:cs="Segoe UI"/>
@@ -90,9 +326,10 @@
     </w:p>
     <w:p>
       <w:pPr>
+        <w:pStyle w:val="ListParagraph"/>
         <w:numPr>
-          <w:ilvl w:val="0"/>
-          <w:numId w:val="6"/>
+          <w:ilvl w:val="1"/>
+          <w:numId w:val="10"/>
         </w:numPr>
         <w:rPr>
           <w:rFonts w:ascii="Segoe UI" w:hAnsi="Segoe UI" w:cs="Segoe UI"/>
@@ -107,9 +344,10 @@
     </w:p>
     <w:p>
       <w:pPr>
+        <w:pStyle w:val="ListParagraph"/>
         <w:numPr>
-          <w:ilvl w:val="0"/>
-          <w:numId w:val="6"/>
+          <w:ilvl w:val="1"/>
+          <w:numId w:val="10"/>
         </w:numPr>
         <w:rPr>
           <w:rFonts w:ascii="Segoe UI" w:hAnsi="Segoe UI" w:cs="Segoe UI"/>
@@ -124,9 +362,10 @@
     </w:p>
     <w:p>
       <w:pPr>
+        <w:pStyle w:val="ListParagraph"/>
         <w:numPr>
-          <w:ilvl w:val="0"/>
-          <w:numId w:val="6"/>
+          <w:ilvl w:val="1"/>
+          <w:numId w:val="10"/>
         </w:numPr>
         <w:rPr>
           <w:rFonts w:ascii="Segoe UI" w:hAnsi="Segoe UI" w:cs="Segoe UI"/>
@@ -141,9 +380,10 @@
     </w:p>
     <w:p>
       <w:pPr>
+        <w:pStyle w:val="ListParagraph"/>
         <w:numPr>
-          <w:ilvl w:val="0"/>
-          <w:numId w:val="6"/>
+          <w:ilvl w:val="1"/>
+          <w:numId w:val="10"/>
         </w:numPr>
         <w:rPr>
           <w:rFonts w:ascii="Segoe UI" w:hAnsi="Segoe UI" w:cs="Segoe UI"/>
@@ -158,9 +398,10 @@
     </w:p>
     <w:p>
       <w:pPr>
+        <w:pStyle w:val="ListParagraph"/>
         <w:numPr>
-          <w:ilvl w:val="0"/>
-          <w:numId w:val="6"/>
+          <w:ilvl w:val="1"/>
+          <w:numId w:val="10"/>
         </w:numPr>
         <w:rPr>
           <w:rFonts w:ascii="Segoe UI" w:hAnsi="Segoe UI" w:cs="Segoe UI"/>
@@ -175,9 +416,10 @@
     </w:p>
     <w:p>
       <w:pPr>
+        <w:pStyle w:val="ListParagraph"/>
         <w:numPr>
-          <w:ilvl w:val="0"/>
-          <w:numId w:val="6"/>
+          <w:ilvl w:val="1"/>
+          <w:numId w:val="10"/>
         </w:numPr>
         <w:rPr>
           <w:rFonts w:ascii="Segoe UI" w:hAnsi="Segoe UI" w:cs="Segoe UI"/>
@@ -192,9 +434,10 @@
     </w:p>
     <w:p>
       <w:pPr>
+        <w:pStyle w:val="ListParagraph"/>
         <w:numPr>
-          <w:ilvl w:val="0"/>
-          <w:numId w:val="6"/>
+          <w:ilvl w:val="1"/>
+          <w:numId w:val="10"/>
         </w:numPr>
         <w:rPr>
           <w:rFonts w:ascii="Segoe UI" w:hAnsi="Segoe UI" w:cs="Segoe UI"/>
@@ -213,11 +456,32 @@
           <w:rFonts w:ascii="Segoe UI" w:hAnsi="Segoe UI" w:cs="Segoe UI"/>
         </w:rPr>
       </w:pPr>
-      <w:r>
-        <w:rPr>
-          <w:rFonts w:ascii="Segoe UI" w:hAnsi="Segoe UI" w:cs="Segoe UI"/>
-        </w:rPr>
-        <w:t>Challenges Encountered:</w:t>
+    </w:p>
+    <w:p>
+      <w:pPr>
+        <w:rPr>
+          <w:rFonts w:ascii="Segoe UI" w:hAnsi="Segoe UI" w:cs="Segoe UI"/>
+        </w:rPr>
+      </w:pPr>
+    </w:p>
+    <w:p>
+      <w:pPr>
+        <w:rPr>
+          <w:rFonts w:ascii="Segoe UI" w:hAnsi="Segoe UI" w:cs="Segoe UI"/>
+          <w:b/>
+          <w:bCs/>
+          <w:u w:val="single"/>
+        </w:rPr>
+      </w:pPr>
+      <w:r>
+        <w:rPr>
+          <w:rFonts w:ascii="Segoe UI" w:hAnsi="Segoe UI" w:cs="Segoe UI"/>
+          <w:b/>
+          <w:bCs/>
+          <w:u w:val="single"/>
+        </w:rPr>
+        <w:lastRenderedPageBreak/>
+        <w:t>Barriers To Success</w:t>
       </w:r>
     </w:p>
     <w:p>
@@ -258,13 +522,19 @@
       <w:pPr>
         <w:rPr>
           <w:rFonts w:ascii="Segoe UI" w:hAnsi="Segoe UI" w:cs="Segoe UI"/>
-        </w:rPr>
-      </w:pPr>
-      <w:r>
-        <w:rPr>
-          <w:rFonts w:ascii="Segoe UI" w:hAnsi="Segoe UI" w:cs="Segoe UI"/>
-        </w:rPr>
-        <w:t>Challenge Resolution:</w:t>
+          <w:b/>
+          <w:bCs/>
+          <w:u w:val="single"/>
+        </w:rPr>
+      </w:pPr>
+      <w:r>
+        <w:rPr>
+          <w:rFonts w:ascii="Segoe UI" w:hAnsi="Segoe UI" w:cs="Segoe UI"/>
+          <w:b/>
+          <w:bCs/>
+          <w:u w:val="single"/>
+        </w:rPr>
+        <w:t>Arrangements For Project Completion</w:t>
       </w:r>
     </w:p>
     <w:p>
@@ -427,6 +697,92 @@
     </w:lvl>
   </w:abstractNum>
   <w:abstractNum w:abstractNumId="1" w15:restartNumberingAfterBreak="0">
+    <w:nsid w:val="14564921"/>
+    <w:multiLevelType w:val="hybridMultilevel"/>
+    <w:tmpl w:val="6A84EC54"/>
+    <w:lvl w:ilvl="0" w:tplc="0409000F">
+      <w:start w:val="1"/>
+      <w:numFmt w:val="decimal"/>
+      <w:lvlText w:val="%1."/>
+      <w:lvlJc w:val="left"/>
+      <w:pPr>
+        <w:ind w:left="720" w:hanging="360"/>
+      </w:pPr>
+    </w:lvl>
+    <w:lvl w:ilvl="1" w:tplc="04090019">
+      <w:start w:val="1"/>
+      <w:numFmt w:val="lowerLetter"/>
+      <w:lvlText w:val="%2."/>
+      <w:lvlJc w:val="left"/>
+      <w:pPr>
+        <w:ind w:left="1440" w:hanging="360"/>
+      </w:pPr>
+    </w:lvl>
+    <w:lvl w:ilvl="2" w:tplc="0409001B" w:tentative="1">
+      <w:start w:val="1"/>
+      <w:numFmt w:val="lowerRoman"/>
+      <w:lvlText w:val="%3."/>
+      <w:lvlJc w:val="right"/>
+      <w:pPr>
+        <w:ind w:left="2160" w:hanging="180"/>
+      </w:pPr>
+    </w:lvl>
+    <w:lvl w:ilvl="3" w:tplc="0409000F" w:tentative="1">
+      <w:start w:val="1"/>
+      <w:numFmt w:val="decimal"/>
+      <w:lvlText w:val="%4."/>
+      <w:lvlJc w:val="left"/>
+      <w:pPr>
+        <w:ind w:left="2880" w:hanging="360"/>
+      </w:pPr>
+    </w:lvl>
+    <w:lvl w:ilvl="4" w:tplc="04090019" w:tentative="1">
+      <w:start w:val="1"/>
+      <w:numFmt w:val="lowerLetter"/>
+      <w:lvlText w:val="%5."/>
+      <w:lvlJc w:val="left"/>
+      <w:pPr>
+        <w:ind w:left="3600" w:hanging="360"/>
+      </w:pPr>
+    </w:lvl>
+    <w:lvl w:ilvl="5" w:tplc="0409001B" w:tentative="1">
+      <w:start w:val="1"/>
+      <w:numFmt w:val="lowerRoman"/>
+      <w:lvlText w:val="%6."/>
+      <w:lvlJc w:val="right"/>
+      <w:pPr>
+        <w:ind w:left="4320" w:hanging="180"/>
+      </w:pPr>
+    </w:lvl>
+    <w:lvl w:ilvl="6" w:tplc="0409000F" w:tentative="1">
+      <w:start w:val="1"/>
+      <w:numFmt w:val="decimal"/>
+      <w:lvlText w:val="%7."/>
+      <w:lvlJc w:val="left"/>
+      <w:pPr>
+        <w:ind w:left="5040" w:hanging="360"/>
+      </w:pPr>
+    </w:lvl>
+    <w:lvl w:ilvl="7" w:tplc="04090019" w:tentative="1">
+      <w:start w:val="1"/>
+      <w:numFmt w:val="lowerLetter"/>
+      <w:lvlText w:val="%8."/>
+      <w:lvlJc w:val="left"/>
+      <w:pPr>
+        <w:ind w:left="5760" w:hanging="360"/>
+      </w:pPr>
+    </w:lvl>
+    <w:lvl w:ilvl="8" w:tplc="0409001B" w:tentative="1">
+      <w:start w:val="1"/>
+      <w:numFmt w:val="lowerRoman"/>
+      <w:lvlText w:val="%9."/>
+      <w:lvlJc w:val="right"/>
+      <w:pPr>
+        <w:ind w:left="6480" w:hanging="180"/>
+      </w:pPr>
+    </w:lvl>
+  </w:abstractNum>
+  <w:abstractNum w:abstractNumId="2" w15:restartNumberingAfterBreak="0">
     <w:nsid w:val="21A16216"/>
     <w:multiLevelType w:val="multilevel"/>
     <w:tmpl w:val="40CAECA8"/>
@@ -575,7 +931,7 @@
       </w:rPr>
     </w:lvl>
   </w:abstractNum>
-  <w:abstractNum w:abstractNumId="2" w15:restartNumberingAfterBreak="0">
+  <w:abstractNum w:abstractNumId="3" w15:restartNumberingAfterBreak="0">
     <w:nsid w:val="2B51790D"/>
     <w:multiLevelType w:val="hybridMultilevel"/>
     <w:tmpl w:val="83C83102"/>
@@ -664,7 +1020,7 @@
       </w:pPr>
     </w:lvl>
   </w:abstractNum>
-  <w:abstractNum w:abstractNumId="3" w15:restartNumberingAfterBreak="0">
+  <w:abstractNum w:abstractNumId="4" w15:restartNumberingAfterBreak="0">
     <w:nsid w:val="40C61E81"/>
     <w:multiLevelType w:val="multilevel"/>
     <w:tmpl w:val="FA3EDB2C"/>
@@ -813,7 +1169,7 @@
       </w:rPr>
     </w:lvl>
   </w:abstractNum>
-  <w:abstractNum w:abstractNumId="4" w15:restartNumberingAfterBreak="0">
+  <w:abstractNum w:abstractNumId="5" w15:restartNumberingAfterBreak="0">
     <w:nsid w:val="5B9E7D3D"/>
     <w:multiLevelType w:val="hybridMultilevel"/>
     <w:tmpl w:val="6CD6C438"/>
@@ -902,7 +1258,7 @@
       </w:pPr>
     </w:lvl>
   </w:abstractNum>
-  <w:abstractNum w:abstractNumId="5" w15:restartNumberingAfterBreak="0">
+  <w:abstractNum w:abstractNumId="6" w15:restartNumberingAfterBreak="0">
     <w:nsid w:val="6A3003C3"/>
     <w:multiLevelType w:val="hybridMultilevel"/>
     <w:tmpl w:val="1AF820F4"/>
@@ -991,7 +1347,120 @@
       </w:pPr>
     </w:lvl>
   </w:abstractNum>
-  <w:abstractNum w:abstractNumId="6" w15:restartNumberingAfterBreak="0">
+  <w:abstractNum w:abstractNumId="7" w15:restartNumberingAfterBreak="0">
+    <w:nsid w:val="6EE1006D"/>
+    <w:multiLevelType w:val="multilevel"/>
+    <w:tmpl w:val="04090021"/>
+    <w:lvl w:ilvl="0">
+      <w:start w:val="1"/>
+      <w:numFmt w:val="bullet"/>
+      <w:lvlText w:val=""/>
+      <w:lvlJc w:val="left"/>
+      <w:pPr>
+        <w:ind w:left="360" w:hanging="360"/>
+      </w:pPr>
+      <w:rPr>
+        <w:rFonts w:ascii="Wingdings" w:hAnsi="Wingdings" w:hint="default"/>
+      </w:rPr>
+    </w:lvl>
+    <w:lvl w:ilvl="1">
+      <w:start w:val="1"/>
+      <w:numFmt w:val="bullet"/>
+      <w:lvlText w:val=""/>
+      <w:lvlJc w:val="left"/>
+      <w:pPr>
+        <w:ind w:left="720" w:hanging="360"/>
+      </w:pPr>
+      <w:rPr>
+        <w:rFonts w:ascii="Wingdings" w:hAnsi="Wingdings" w:hint="default"/>
+      </w:rPr>
+    </w:lvl>
+    <w:lvl w:ilvl="2">
+      <w:start w:val="1"/>
+      <w:numFmt w:val="bullet"/>
+      <w:lvlText w:val=""/>
+      <w:lvlJc w:val="left"/>
+      <w:pPr>
+        <w:ind w:left="1080" w:hanging="360"/>
+      </w:pPr>
+      <w:rPr>
+        <w:rFonts w:ascii="Wingdings" w:hAnsi="Wingdings" w:hint="default"/>
+      </w:rPr>
+    </w:lvl>
+    <w:lvl w:ilvl="3">
+      <w:start w:val="1"/>
+      <w:numFmt w:val="bullet"/>
+      <w:lvlText w:val=""/>
+      <w:lvlJc w:val="left"/>
+      <w:pPr>
+        <w:ind w:left="1440" w:hanging="360"/>
+      </w:pPr>
+      <w:rPr>
+        <w:rFonts w:ascii="Symbol" w:hAnsi="Symbol" w:hint="default"/>
+      </w:rPr>
+    </w:lvl>
+    <w:lvl w:ilvl="4">
+      <w:start w:val="1"/>
+      <w:numFmt w:val="bullet"/>
+      <w:lvlText w:val=""/>
+      <w:lvlJc w:val="left"/>
+      <w:pPr>
+        <w:ind w:left="1800" w:hanging="360"/>
+      </w:pPr>
+      <w:rPr>
+        <w:rFonts w:ascii="Symbol" w:hAnsi="Symbol" w:hint="default"/>
+      </w:rPr>
+    </w:lvl>
+    <w:lvl w:ilvl="5">
+      <w:start w:val="1"/>
+      <w:numFmt w:val="bullet"/>
+      <w:lvlText w:val=""/>
+      <w:lvlJc w:val="left"/>
+      <w:pPr>
+        <w:ind w:left="2160" w:hanging="360"/>
+      </w:pPr>
+      <w:rPr>
+        <w:rFonts w:ascii="Wingdings" w:hAnsi="Wingdings" w:hint="default"/>
+      </w:rPr>
+    </w:lvl>
+    <w:lvl w:ilvl="6">
+      <w:start w:val="1"/>
+      <w:numFmt w:val="bullet"/>
+      <w:lvlText w:val=""/>
+      <w:lvlJc w:val="left"/>
+      <w:pPr>
+        <w:ind w:left="2520" w:hanging="360"/>
+      </w:pPr>
+      <w:rPr>
+        <w:rFonts w:ascii="Wingdings" w:hAnsi="Wingdings" w:hint="default"/>
+      </w:rPr>
+    </w:lvl>
+    <w:lvl w:ilvl="7">
+      <w:start w:val="1"/>
+      <w:numFmt w:val="bullet"/>
+      <w:lvlText w:val=""/>
+      <w:lvlJc w:val="left"/>
+      <w:pPr>
+        <w:ind w:left="2880" w:hanging="360"/>
+      </w:pPr>
+      <w:rPr>
+        <w:rFonts w:ascii="Symbol" w:hAnsi="Symbol" w:hint="default"/>
+      </w:rPr>
+    </w:lvl>
+    <w:lvl w:ilvl="8">
+      <w:start w:val="1"/>
+      <w:numFmt w:val="bullet"/>
+      <w:lvlText w:val=""/>
+      <w:lvlJc w:val="left"/>
+      <w:pPr>
+        <w:ind w:left="3240" w:hanging="360"/>
+      </w:pPr>
+      <w:rPr>
+        <w:rFonts w:ascii="Symbol" w:hAnsi="Symbol" w:hint="default"/>
+      </w:rPr>
+    </w:lvl>
+  </w:abstractNum>
+  <w:abstractNum w:abstractNumId="8" w15:restartNumberingAfterBreak="0">
     <w:nsid w:val="6F753E01"/>
     <w:multiLevelType w:val="hybridMultilevel"/>
     <w:tmpl w:val="8586EE6E"/>
@@ -1080,7 +1549,7 @@
       </w:pPr>
     </w:lvl>
   </w:abstractNum>
-  <w:abstractNum w:abstractNumId="7" w15:restartNumberingAfterBreak="0">
+  <w:abstractNum w:abstractNumId="9" w15:restartNumberingAfterBreak="0">
     <w:nsid w:val="76BC52AD"/>
     <w:multiLevelType w:val="multilevel"/>
     <w:tmpl w:val="D8A8390E"/>
@@ -1230,27 +1699,33 @@
     </w:lvl>
   </w:abstractNum>
   <w:num w:numId="1" w16cid:durableId="1675262301">
-    <w:abstractNumId w:val="4"/>
+    <w:abstractNumId w:val="5"/>
   </w:num>
   <w:num w:numId="2" w16cid:durableId="1585188677">
     <w:abstractNumId w:val="0"/>
   </w:num>
   <w:num w:numId="3" w16cid:durableId="2108309418">
+    <w:abstractNumId w:val="8"/>
+  </w:num>
+  <w:num w:numId="4" w16cid:durableId="549532555">
     <w:abstractNumId w:val="6"/>
   </w:num>
-  <w:num w:numId="4" w16cid:durableId="549532555">
-    <w:abstractNumId w:val="5"/>
+  <w:num w:numId="5" w16cid:durableId="911085416">
+    <w:abstractNumId w:val="3"/>
   </w:num>
-  <w:num w:numId="5" w16cid:durableId="911085416">
+  <w:num w:numId="6" w16cid:durableId="1648977228">
+    <w:abstractNumId w:val="4"/>
+  </w:num>
+  <w:num w:numId="7" w16cid:durableId="1472332758">
     <w:abstractNumId w:val="2"/>
   </w:num>
-  <w:num w:numId="6" w16cid:durableId="1648977228">
-    <w:abstractNumId w:val="3"/>
+  <w:num w:numId="8" w16cid:durableId="1364214324">
+    <w:abstractNumId w:val="9"/>
   </w:num>
-  <w:num w:numId="7" w16cid:durableId="1472332758">
+  <w:num w:numId="9" w16cid:durableId="366027434">
     <w:abstractNumId w:val="1"/>
   </w:num>
-  <w:num w:numId="8" w16cid:durableId="1364214324">
+  <w:num w:numId="10" w16cid:durableId="36710992">
     <w:abstractNumId w:val="7"/>
   </w:num>
 </w:numbering>
@@ -1658,6 +2133,7 @@
   <w:style w:type="character" w:default="1" w:styleId="DefaultParagraphFont">
     <w:name w:val="Default Paragraph Font"/>
     <w:uiPriority w:val="1"/>
+    <w:semiHidden/>
     <w:unhideWhenUsed/>
   </w:style>
   <w:style w:type="table" w:default="1" w:styleId="TableNormal">

</xml_diff>

<commit_message>
Tested login functionality, created menu form without functionality, updated form variables
</commit_message>
<xml_diff>
--- a/Report1_G3_sp23.docx
+++ b/Report1_G3_sp23.docx
@@ -447,7 +447,31 @@
         <w:rPr>
           <w:rFonts w:ascii="Segoe UI" w:hAnsi="Segoe UI" w:cs="Segoe UI"/>
         </w:rPr>
-        <w:t>Login Solution Development: A possible login solution has been developed.</w:t>
+        <w:t xml:space="preserve">Login Solution Development: </w:t>
+      </w:r>
+      <w:r>
+        <w:rPr>
+          <w:rFonts w:ascii="Segoe UI" w:hAnsi="Segoe UI" w:cs="Segoe UI"/>
+        </w:rPr>
+        <w:t>Login solution implemented a quickly tested.</w:t>
+      </w:r>
+    </w:p>
+    <w:p>
+      <w:pPr>
+        <w:pStyle w:val="ListParagraph"/>
+        <w:numPr>
+          <w:ilvl w:val="1"/>
+          <w:numId w:val="10"/>
+        </w:numPr>
+        <w:rPr>
+          <w:rFonts w:ascii="Segoe UI" w:hAnsi="Segoe UI" w:cs="Segoe UI"/>
+        </w:rPr>
+      </w:pPr>
+      <w:r>
+        <w:rPr>
+          <w:rFonts w:ascii="Segoe UI" w:hAnsi="Segoe UI" w:cs="Segoe UI"/>
+        </w:rPr>
+        <w:t>Menu Form Created: Created the menu form currently without any functionality.</w:t>
       </w:r>
     </w:p>
     <w:p>

</xml_diff>

<commit_message>
fixed report 1, and deleted last sql line
</commit_message>
<xml_diff>
--- a/Report1_G3_sp23.docx
+++ b/Report1_G3_sp23.docx
@@ -51,6 +51,15 @@
     </w:p>
     <w:p>
       <w:pPr>
+        <w:spacing w:line="240" w:lineRule="auto"/>
+        <w:rPr>
+          <w:rFonts w:ascii="Segoe UI" w:hAnsi="Segoe UI" w:cs="Segoe UI"/>
+          <w:b/>
+          <w:bCs/>
+          <w:u w:val="single"/>
+        </w:rPr>
+      </w:pPr>
+      <w:r>
         <w:rPr>
           <w:rFonts w:ascii="Segoe UI" w:hAnsi="Segoe UI" w:cs="Segoe UI"/>
           <w:b/>
@@ -59,67 +68,48 @@
           <w:szCs w:val="24"/>
           <w:u w:val="single"/>
         </w:rPr>
-      </w:pPr>
-      <w:r>
-        <w:rPr>
-          <w:rFonts w:ascii="Segoe UI" w:hAnsi="Segoe UI" w:cs="Segoe UI"/>
-          <w:b/>
-          <w:bCs/>
-          <w:sz w:val="24"/>
-          <w:szCs w:val="24"/>
-          <w:u w:val="single"/>
-        </w:rPr>
         <w:t>Objective</w:t>
       </w:r>
     </w:p>
     <w:p>
       <w:pPr>
+        <w:spacing w:line="360" w:lineRule="auto"/>
         <w:ind w:firstLine="720"/>
         <w:rPr>
           <w:rFonts w:ascii="Segoe UI" w:hAnsi="Segoe UI" w:cs="Segoe UI"/>
-          <w:sz w:val="24"/>
-          <w:szCs w:val="24"/>
-        </w:rPr>
-      </w:pPr>
-      <w:r>
-        <w:rPr>
-          <w:rFonts w:ascii="Segoe UI" w:hAnsi="Segoe UI" w:cs="Segoe UI"/>
-          <w:sz w:val="24"/>
-          <w:szCs w:val="24"/>
+        </w:rPr>
+      </w:pPr>
+      <w:r>
+        <w:rPr>
+          <w:rFonts w:ascii="Segoe UI" w:hAnsi="Segoe UI" w:cs="Segoe UI"/>
         </w:rPr>
         <w:t>This timeline's objectives have been accomplished. This report elaborates on</w:t>
       </w:r>
     </w:p>
     <w:p>
       <w:pPr>
-        <w:rPr>
-          <w:rFonts w:ascii="Segoe UI" w:hAnsi="Segoe UI" w:cs="Segoe UI"/>
-          <w:sz w:val="24"/>
-          <w:szCs w:val="24"/>
-        </w:rPr>
-      </w:pPr>
-      <w:r>
-        <w:rPr>
-          <w:rFonts w:ascii="Segoe UI" w:hAnsi="Segoe UI" w:cs="Segoe UI"/>
-          <w:sz w:val="24"/>
-          <w:szCs w:val="24"/>
+        <w:spacing w:line="360" w:lineRule="auto"/>
+        <w:rPr>
+          <w:rFonts w:ascii="Segoe UI" w:hAnsi="Segoe UI" w:cs="Segoe UI"/>
+        </w:rPr>
+      </w:pPr>
+      <w:r>
+        <w:rPr>
+          <w:rFonts w:ascii="Segoe UI" w:hAnsi="Segoe UI" w:cs="Segoe UI"/>
         </w:rPr>
         <w:t>both the advancements made and the difficulties we faced. In addition, we will</w:t>
       </w:r>
     </w:p>
     <w:p>
       <w:pPr>
-        <w:rPr>
-          <w:rFonts w:ascii="Segoe UI" w:hAnsi="Segoe UI" w:cs="Segoe UI"/>
-          <w:sz w:val="24"/>
-          <w:szCs w:val="24"/>
-        </w:rPr>
-      </w:pPr>
-      <w:r>
-        <w:rPr>
-          <w:rFonts w:ascii="Segoe UI" w:hAnsi="Segoe UI" w:cs="Segoe UI"/>
-          <w:sz w:val="24"/>
-          <w:szCs w:val="24"/>
+        <w:spacing w:line="360" w:lineRule="auto"/>
+        <w:rPr>
+          <w:rFonts w:ascii="Segoe UI" w:hAnsi="Segoe UI" w:cs="Segoe UI"/>
+        </w:rPr>
+      </w:pPr>
+      <w:r>
+        <w:rPr>
+          <w:rFonts w:ascii="Segoe UI" w:hAnsi="Segoe UI" w:cs="Segoe UI"/>
         </w:rPr>
         <w:t>have detailed strategies for progressing toward the project's completion.</w:t>
       </w:r>
@@ -152,6 +142,7 @@
     </w:p>
     <w:p>
       <w:pPr>
+        <w:spacing w:line="360" w:lineRule="auto"/>
         <w:rPr>
           <w:rFonts w:ascii="Segoe UI" w:hAnsi="Segoe UI" w:cs="Segoe UI"/>
         </w:rPr>
@@ -190,6 +181,7 @@
     </w:p>
     <w:p>
       <w:pPr>
+        <w:spacing w:line="360" w:lineRule="auto"/>
         <w:rPr>
           <w:rFonts w:ascii="Segoe UI" w:hAnsi="Segoe UI" w:cs="Segoe UI"/>
         </w:rPr>
@@ -216,6 +208,7 @@
     </w:p>
     <w:p>
       <w:pPr>
+        <w:spacing w:line="360" w:lineRule="auto"/>
         <w:rPr>
           <w:rFonts w:ascii="Segoe UI" w:hAnsi="Segoe UI" w:cs="Segoe UI"/>
         </w:rPr>
@@ -295,6 +288,7 @@
           <w:ilvl w:val="1"/>
           <w:numId w:val="10"/>
         </w:numPr>
+        <w:spacing w:line="360" w:lineRule="auto"/>
         <w:rPr>
           <w:rFonts w:ascii="Segoe UI" w:hAnsi="Segoe UI" w:cs="Segoe UI"/>
         </w:rPr>
@@ -313,6 +307,7 @@
           <w:ilvl w:val="1"/>
           <w:numId w:val="10"/>
         </w:numPr>
+        <w:spacing w:line="360" w:lineRule="auto"/>
         <w:rPr>
           <w:rFonts w:ascii="Segoe UI" w:hAnsi="Segoe UI" w:cs="Segoe UI"/>
         </w:rPr>
@@ -331,6 +326,7 @@
           <w:ilvl w:val="1"/>
           <w:numId w:val="10"/>
         </w:numPr>
+        <w:spacing w:line="360" w:lineRule="auto"/>
         <w:rPr>
           <w:rFonts w:ascii="Segoe UI" w:hAnsi="Segoe UI" w:cs="Segoe UI"/>
         </w:rPr>
@@ -349,6 +345,7 @@
           <w:ilvl w:val="1"/>
           <w:numId w:val="10"/>
         </w:numPr>
+        <w:spacing w:line="360" w:lineRule="auto"/>
         <w:rPr>
           <w:rFonts w:ascii="Segoe UI" w:hAnsi="Segoe UI" w:cs="Segoe UI"/>
         </w:rPr>
@@ -367,6 +364,7 @@
           <w:ilvl w:val="1"/>
           <w:numId w:val="10"/>
         </w:numPr>
+        <w:spacing w:line="360" w:lineRule="auto"/>
         <w:rPr>
           <w:rFonts w:ascii="Segoe UI" w:hAnsi="Segoe UI" w:cs="Segoe UI"/>
         </w:rPr>
@@ -385,6 +383,7 @@
           <w:ilvl w:val="1"/>
           <w:numId w:val="10"/>
         </w:numPr>
+        <w:spacing w:line="360" w:lineRule="auto"/>
         <w:rPr>
           <w:rFonts w:ascii="Segoe UI" w:hAnsi="Segoe UI" w:cs="Segoe UI"/>
         </w:rPr>
@@ -403,6 +402,7 @@
           <w:ilvl w:val="1"/>
           <w:numId w:val="10"/>
         </w:numPr>
+        <w:spacing w:line="360" w:lineRule="auto"/>
         <w:rPr>
           <w:rFonts w:ascii="Segoe UI" w:hAnsi="Segoe UI" w:cs="Segoe UI"/>
         </w:rPr>
@@ -421,14 +421,16 @@
           <w:ilvl w:val="1"/>
           <w:numId w:val="10"/>
         </w:numPr>
-        <w:rPr>
-          <w:rFonts w:ascii="Segoe UI" w:hAnsi="Segoe UI" w:cs="Segoe UI"/>
-        </w:rPr>
-      </w:pPr>
-      <w:r>
-        <w:rPr>
-          <w:rFonts w:ascii="Segoe UI" w:hAnsi="Segoe UI" w:cs="Segoe UI"/>
-        </w:rPr>
+        <w:spacing w:line="360" w:lineRule="auto"/>
+        <w:rPr>
+          <w:rFonts w:ascii="Segoe UI" w:hAnsi="Segoe UI" w:cs="Segoe UI"/>
+        </w:rPr>
+      </w:pPr>
+      <w:r>
+        <w:rPr>
+          <w:rFonts w:ascii="Segoe UI" w:hAnsi="Segoe UI" w:cs="Segoe UI"/>
+        </w:rPr>
+        <w:lastRenderedPageBreak/>
         <w:t>Student and User Info Classes: Classes have been created to manage and store student and user information.</w:t>
       </w:r>
     </w:p>
@@ -439,20 +441,46 @@
           <w:ilvl w:val="1"/>
           <w:numId w:val="10"/>
         </w:numPr>
-        <w:rPr>
-          <w:rFonts w:ascii="Segoe UI" w:hAnsi="Segoe UI" w:cs="Segoe UI"/>
-        </w:rPr>
-      </w:pPr>
-      <w:r>
-        <w:rPr>
-          <w:rFonts w:ascii="Segoe UI" w:hAnsi="Segoe UI" w:cs="Segoe UI"/>
-        </w:rPr>
-        <w:t>Login Solution Development: A possible login solution has been developed.</w:t>
-      </w:r>
-    </w:p>
-    <w:p>
-      <w:pPr>
-        <w:pStyle w:val="ListParagraph"/>
+        <w:spacing w:line="360" w:lineRule="auto"/>
+        <w:rPr>
+          <w:rFonts w:ascii="Segoe UI" w:hAnsi="Segoe UI" w:cs="Segoe UI"/>
+        </w:rPr>
+      </w:pPr>
+      <w:r>
+        <w:rPr>
+          <w:rFonts w:ascii="Segoe UI" w:hAnsi="Segoe UI" w:cs="Segoe UI"/>
+        </w:rPr>
+        <w:t xml:space="preserve">Login Solution Development: </w:t>
+      </w:r>
+      <w:r>
+        <w:rPr>
+          <w:rFonts w:ascii="Segoe UI" w:hAnsi="Segoe UI" w:cs="Segoe UI"/>
+        </w:rPr>
+        <w:t>Login solution implemented a quickly tested.</w:t>
+      </w:r>
+    </w:p>
+    <w:p>
+      <w:pPr>
+        <w:pStyle w:val="ListParagraph"/>
+        <w:numPr>
+          <w:ilvl w:val="1"/>
+          <w:numId w:val="10"/>
+        </w:numPr>
+        <w:spacing w:line="360" w:lineRule="auto"/>
+        <w:rPr>
+          <w:rFonts w:ascii="Segoe UI" w:hAnsi="Segoe UI" w:cs="Segoe UI"/>
+        </w:rPr>
+      </w:pPr>
+      <w:r>
+        <w:rPr>
+          <w:rFonts w:ascii="Segoe UI" w:hAnsi="Segoe UI" w:cs="Segoe UI"/>
+        </w:rPr>
+        <w:t>Menu Form Created: Created the menu form currently without any functionality.</w:t>
+      </w:r>
+    </w:p>
+    <w:p>
+      <w:pPr>
+        <w:spacing w:line="360" w:lineRule="auto"/>
         <w:rPr>
           <w:rFonts w:ascii="Segoe UI" w:hAnsi="Segoe UI" w:cs="Segoe UI"/>
         </w:rPr>
@@ -465,6 +493,7 @@
           <w:ilvl w:val="0"/>
           <w:numId w:val="10"/>
         </w:numPr>
+        <w:spacing w:line="360" w:lineRule="auto"/>
         <w:rPr>
           <w:rFonts w:ascii="Segoe UI" w:hAnsi="Segoe UI" w:cs="Segoe UI"/>
           <w:b/>
@@ -487,6 +516,7 @@
           <w:ilvl w:val="1"/>
           <w:numId w:val="10"/>
         </w:numPr>
+        <w:spacing w:line="360" w:lineRule="auto"/>
         <w:rPr>
           <w:rFonts w:ascii="Segoe UI" w:hAnsi="Segoe UI" w:cs="Segoe UI"/>
           <w:b/>
@@ -497,41 +527,36 @@
         <w:rPr>
           <w:rFonts w:ascii="Segoe UI" w:hAnsi="Segoe UI" w:cs="Segoe UI"/>
         </w:rPr>
-        <w:t xml:space="preserve">Create a database using SQL to store the student </w:t>
-      </w:r>
-      <w:r>
-        <w:rPr>
-          <w:rFonts w:ascii="Segoe UI" w:hAnsi="Segoe UI" w:cs="Segoe UI"/>
-        </w:rPr>
-        <w:t>information.</w:t>
-      </w:r>
-    </w:p>
-    <w:p>
-      <w:pPr>
+        <w:t>Create a database using SQL to store the student information.</w:t>
+      </w:r>
+    </w:p>
+    <w:p>
+      <w:pPr>
+        <w:pStyle w:val="ListParagraph"/>
         <w:numPr>
           <w:ilvl w:val="1"/>
           <w:numId w:val="10"/>
         </w:numPr>
-        <w:spacing w:after="100" w:afterAutospacing="1" w:line="360" w:lineRule="auto"/>
-        <w:rPr>
-          <w:rFonts w:ascii="Segoe UI" w:hAnsi="Segoe UI" w:cs="Segoe UI"/>
-        </w:rPr>
-      </w:pPr>
-      <w:r>
-        <w:rPr>
-          <w:rFonts w:ascii="Segoe UI" w:hAnsi="Segoe UI" w:cs="Segoe UI"/>
-        </w:rPr>
-        <w:lastRenderedPageBreak/>
+        <w:spacing w:line="360" w:lineRule="auto"/>
+        <w:rPr>
+          <w:rFonts w:ascii="Segoe UI" w:hAnsi="Segoe UI" w:cs="Segoe UI"/>
+        </w:rPr>
+      </w:pPr>
+      <w:r>
+        <w:rPr>
+          <w:rFonts w:ascii="Segoe UI" w:hAnsi="Segoe UI" w:cs="Segoe UI"/>
+        </w:rPr>
         <w:t>Decide on the appropriate data types for each field.</w:t>
       </w:r>
     </w:p>
     <w:p>
       <w:pPr>
+        <w:pStyle w:val="ListParagraph"/>
         <w:numPr>
           <w:ilvl w:val="1"/>
           <w:numId w:val="10"/>
         </w:numPr>
-        <w:spacing w:after="100" w:afterAutospacing="1" w:line="360" w:lineRule="auto"/>
+        <w:spacing w:line="360" w:lineRule="auto"/>
         <w:rPr>
           <w:rFonts w:ascii="Segoe UI" w:hAnsi="Segoe UI" w:cs="Segoe UI"/>
         </w:rPr>
@@ -545,11 +570,12 @@
     </w:p>
     <w:p>
       <w:pPr>
+        <w:pStyle w:val="ListParagraph"/>
         <w:numPr>
           <w:ilvl w:val="1"/>
           <w:numId w:val="10"/>
         </w:numPr>
-        <w:spacing w:after="100" w:afterAutospacing="1" w:line="360" w:lineRule="auto"/>
+        <w:spacing w:line="360" w:lineRule="auto"/>
         <w:rPr>
           <w:rFonts w:ascii="Segoe UI" w:hAnsi="Segoe UI" w:cs="Segoe UI"/>
         </w:rPr>
@@ -563,11 +589,12 @@
     </w:p>
     <w:p>
       <w:pPr>
+        <w:pStyle w:val="ListParagraph"/>
         <w:numPr>
           <w:ilvl w:val="1"/>
           <w:numId w:val="10"/>
         </w:numPr>
-        <w:spacing w:after="100" w:afterAutospacing="1" w:line="360" w:lineRule="auto"/>
+        <w:spacing w:line="360" w:lineRule="auto"/>
         <w:rPr>
           <w:rFonts w:ascii="Segoe UI" w:hAnsi="Segoe UI" w:cs="Segoe UI"/>
         </w:rPr>
@@ -604,46 +631,36 @@
         <w:rPr>
           <w:rFonts w:ascii="Segoe UI" w:hAnsi="Segoe UI" w:cs="Segoe UI"/>
         </w:rPr>
-        <w:t xml:space="preserve"> to hold the available students</w:t>
-      </w:r>
-      <w:r>
-        <w:rPr>
-          <w:rFonts w:ascii="Segoe UI" w:hAnsi="Segoe UI" w:cs="Segoe UI"/>
-        </w:rPr>
-        <w:t>.</w:t>
-      </w:r>
-    </w:p>
-    <w:p>
-      <w:pPr>
+        <w:t xml:space="preserve"> to hold the available students.</w:t>
+      </w:r>
+    </w:p>
+    <w:p>
+      <w:pPr>
+        <w:pStyle w:val="ListParagraph"/>
         <w:numPr>
           <w:ilvl w:val="1"/>
           <w:numId w:val="10"/>
         </w:numPr>
-        <w:spacing w:after="100" w:afterAutospacing="1" w:line="360" w:lineRule="auto"/>
-        <w:rPr>
-          <w:rFonts w:ascii="Segoe UI" w:hAnsi="Segoe UI" w:cs="Segoe UI"/>
-        </w:rPr>
-      </w:pPr>
-      <w:r>
-        <w:rPr>
-          <w:rFonts w:ascii="Segoe UI" w:hAnsi="Segoe UI" w:cs="Segoe UI"/>
-        </w:rPr>
-        <w:t>Add the necessary controls for the user to input the number of student</w:t>
-      </w:r>
-      <w:r>
-        <w:rPr>
-          <w:rFonts w:ascii="Segoe UI" w:hAnsi="Segoe UI" w:cs="Segoe UI"/>
-        </w:rPr>
-        <w:t>s.</w:t>
-      </w:r>
-    </w:p>
-    <w:p>
-      <w:pPr>
+        <w:spacing w:line="360" w:lineRule="auto"/>
+        <w:rPr>
+          <w:rFonts w:ascii="Segoe UI" w:hAnsi="Segoe UI" w:cs="Segoe UI"/>
+        </w:rPr>
+      </w:pPr>
+      <w:r>
+        <w:rPr>
+          <w:rFonts w:ascii="Segoe UI" w:hAnsi="Segoe UI" w:cs="Segoe UI"/>
+        </w:rPr>
+        <w:t>Add the necessary controls for the user to input the number of students.</w:t>
+      </w:r>
+    </w:p>
+    <w:p>
+      <w:pPr>
+        <w:pStyle w:val="ListParagraph"/>
         <w:numPr>
           <w:ilvl w:val="1"/>
           <w:numId w:val="10"/>
         </w:numPr>
-        <w:spacing w:after="100" w:afterAutospacing="1" w:line="360" w:lineRule="auto"/>
+        <w:spacing w:line="360" w:lineRule="auto"/>
         <w:rPr>
           <w:rFonts w:ascii="Segoe UI" w:hAnsi="Segoe UI" w:cs="Segoe UI"/>
         </w:rPr>
@@ -657,30 +674,420 @@
     </w:p>
     <w:p>
       <w:pPr>
+        <w:pStyle w:val="ListParagraph"/>
         <w:numPr>
           <w:ilvl w:val="1"/>
           <w:numId w:val="10"/>
         </w:numPr>
-        <w:spacing w:after="100" w:afterAutospacing="1" w:line="360" w:lineRule="auto"/>
-        <w:rPr>
-          <w:rFonts w:ascii="Segoe UI" w:hAnsi="Segoe UI" w:cs="Segoe UI"/>
-        </w:rPr>
-      </w:pPr>
-      <w:r>
-        <w:rPr>
-          <w:rFonts w:ascii="Segoe UI" w:hAnsi="Segoe UI" w:cs="Segoe UI"/>
-        </w:rPr>
-        <w:t>Update the database with the new student information</w:t>
-      </w:r>
-      <w:r>
-        <w:rPr>
-          <w:rFonts w:ascii="Segoe UI" w:hAnsi="Segoe UI" w:cs="Segoe UI"/>
-        </w:rPr>
-        <w:t>.</w:t>
-      </w:r>
-    </w:p>
-    <w:p>
-      <w:pPr>
+        <w:spacing w:line="360" w:lineRule="auto"/>
+        <w:rPr>
+          <w:rFonts w:ascii="Segoe UI" w:hAnsi="Segoe UI" w:cs="Segoe UI"/>
+        </w:rPr>
+      </w:pPr>
+      <w:r>
+        <w:rPr>
+          <w:rFonts w:ascii="Segoe UI" w:hAnsi="Segoe UI" w:cs="Segoe UI"/>
+        </w:rPr>
+        <w:t>Update the database with the new student information.</w:t>
+      </w:r>
+    </w:p>
+    <w:p>
+      <w:pPr>
+        <w:spacing w:line="360" w:lineRule="auto"/>
+        <w:rPr>
+          <w:rFonts w:ascii="Segoe UI" w:hAnsi="Segoe UI" w:cs="Segoe UI"/>
+        </w:rPr>
+      </w:pPr>
+    </w:p>
+    <w:p>
+      <w:pPr>
+        <w:pStyle w:val="ListParagraph"/>
+        <w:numPr>
+          <w:ilvl w:val="0"/>
+          <w:numId w:val="10"/>
+        </w:numPr>
+        <w:spacing w:line="360" w:lineRule="auto"/>
+        <w:rPr>
+          <w:rFonts w:ascii="Segoe UI" w:hAnsi="Segoe UI" w:cs="Segoe UI"/>
+          <w:b/>
+          <w:bCs/>
+        </w:rPr>
+      </w:pPr>
+      <w:r>
+        <w:rPr>
+          <w:rFonts w:ascii="Segoe UI" w:hAnsi="Segoe UI" w:cs="Segoe UI"/>
+          <w:b/>
+          <w:bCs/>
+        </w:rPr>
+        <w:t>Michael</w:t>
+      </w:r>
+    </w:p>
+    <w:p>
+      <w:pPr>
+        <w:pStyle w:val="ListParagraph"/>
+        <w:spacing w:line="360" w:lineRule="auto"/>
+        <w:ind w:left="360"/>
+        <w:rPr>
+          <w:rFonts w:ascii="Segoe UI" w:hAnsi="Segoe UI" w:cs="Segoe UI"/>
+        </w:rPr>
+      </w:pPr>
+      <w:r>
+        <w:rPr>
+          <w:rFonts w:ascii="Segoe UI Symbol" w:hAnsi="Segoe UI Symbol" w:cs="Segoe UI Symbol"/>
+        </w:rPr>
+        <w:t>⮚</w:t>
+      </w:r>
+      <w:r>
+        <w:rPr>
+          <w:rFonts w:ascii="Segoe UI" w:hAnsi="Segoe UI" w:cs="Segoe UI"/>
+        </w:rPr>
+        <w:tab/>
+        <w:t>Created form for attendance window.</w:t>
+      </w:r>
+    </w:p>
+    <w:p>
+      <w:pPr>
+        <w:pStyle w:val="ListParagraph"/>
+        <w:spacing w:line="360" w:lineRule="auto"/>
+        <w:ind w:left="360"/>
+        <w:rPr>
+          <w:rFonts w:ascii="Segoe UI" w:hAnsi="Segoe UI" w:cs="Segoe UI"/>
+        </w:rPr>
+      </w:pPr>
+      <w:r>
+        <w:rPr>
+          <w:rFonts w:ascii="Segoe UI Symbol" w:hAnsi="Segoe UI Symbol" w:cs="Segoe UI Symbol"/>
+        </w:rPr>
+        <w:t>⮚</w:t>
+      </w:r>
+      <w:r>
+        <w:rPr>
+          <w:rFonts w:ascii="Segoe UI" w:hAnsi="Segoe UI" w:cs="Segoe UI"/>
+        </w:rPr>
+        <w:tab/>
+        <w:t>Created form for attendance edit window.</w:t>
+      </w:r>
+    </w:p>
+    <w:p>
+      <w:pPr>
+        <w:pStyle w:val="ListParagraph"/>
+        <w:spacing w:line="360" w:lineRule="auto"/>
+        <w:ind w:left="360"/>
+        <w:rPr>
+          <w:rFonts w:ascii="Segoe UI" w:hAnsi="Segoe UI" w:cs="Segoe UI"/>
+        </w:rPr>
+      </w:pPr>
+      <w:r>
+        <w:rPr>
+          <w:rFonts w:ascii="Segoe UI Symbol" w:hAnsi="Segoe UI Symbol" w:cs="Segoe UI Symbol"/>
+        </w:rPr>
+        <w:t>⮚</w:t>
+      </w:r>
+      <w:r>
+        <w:rPr>
+          <w:rFonts w:ascii="Segoe UI" w:hAnsi="Segoe UI" w:cs="Segoe UI"/>
+        </w:rPr>
+        <w:tab/>
+        <w:t>Added primary form objects to newly created forms.</w:t>
+      </w:r>
+    </w:p>
+    <w:p>
+      <w:pPr>
+        <w:pStyle w:val="ListParagraph"/>
+        <w:spacing w:line="360" w:lineRule="auto"/>
+        <w:ind w:left="360"/>
+        <w:rPr>
+          <w:rFonts w:ascii="Segoe UI" w:hAnsi="Segoe UI" w:cs="Segoe UI"/>
+        </w:rPr>
+      </w:pPr>
+      <w:r>
+        <w:rPr>
+          <w:rFonts w:ascii="Segoe UI Symbol" w:hAnsi="Segoe UI Symbol" w:cs="Segoe UI Symbol"/>
+        </w:rPr>
+        <w:t>⮚</w:t>
+      </w:r>
+      <w:r>
+        <w:rPr>
+          <w:rFonts w:ascii="Segoe UI" w:hAnsi="Segoe UI" w:cs="Segoe UI"/>
+        </w:rPr>
+        <w:tab/>
+        <w:t>Verified data grid view connection to database.</w:t>
+      </w:r>
+    </w:p>
+    <w:p>
+      <w:pPr>
+        <w:pStyle w:val="ListParagraph"/>
+        <w:spacing w:line="360" w:lineRule="auto"/>
+        <w:ind w:left="360"/>
+        <w:rPr>
+          <w:rFonts w:ascii="Segoe UI" w:hAnsi="Segoe UI" w:cs="Segoe UI"/>
+        </w:rPr>
+      </w:pPr>
+      <w:r>
+        <w:rPr>
+          <w:rFonts w:ascii="Segoe UI Symbol" w:hAnsi="Segoe UI Symbol" w:cs="Segoe UI Symbol"/>
+        </w:rPr>
+        <w:t>⮚</w:t>
+      </w:r>
+      <w:r>
+        <w:rPr>
+          <w:rFonts w:ascii="Segoe UI" w:hAnsi="Segoe UI" w:cs="Segoe UI"/>
+        </w:rPr>
+        <w:tab/>
+        <w:t>Currently working on adding attendance edit functionality.</w:t>
+      </w:r>
+    </w:p>
+    <w:p>
+      <w:pPr>
+        <w:pStyle w:val="ListParagraph"/>
+        <w:spacing w:line="360" w:lineRule="auto"/>
+        <w:ind w:left="360"/>
+        <w:rPr>
+          <w:rFonts w:ascii="Segoe UI" w:hAnsi="Segoe UI" w:cs="Segoe UI"/>
+        </w:rPr>
+      </w:pPr>
+    </w:p>
+    <w:p>
+      <w:pPr>
+        <w:pStyle w:val="ListParagraph"/>
+        <w:numPr>
+          <w:ilvl w:val="0"/>
+          <w:numId w:val="10"/>
+        </w:numPr>
+        <w:spacing w:line="360" w:lineRule="auto"/>
+        <w:rPr>
+          <w:rFonts w:ascii="Segoe UI" w:hAnsi="Segoe UI" w:cs="Segoe UI"/>
+          <w:b/>
+          <w:bCs/>
+        </w:rPr>
+      </w:pPr>
+      <w:r>
+        <w:rPr>
+          <w:rFonts w:ascii="Segoe UI" w:hAnsi="Segoe UI" w:cs="Segoe UI"/>
+          <w:b/>
+          <w:bCs/>
+        </w:rPr>
+        <w:t>Tavarus</w:t>
+      </w:r>
+    </w:p>
+    <w:p>
+      <w:pPr>
+        <w:pStyle w:val="ListParagraph"/>
+        <w:numPr>
+          <w:ilvl w:val="1"/>
+          <w:numId w:val="10"/>
+        </w:numPr>
+        <w:spacing w:line="360" w:lineRule="auto"/>
+        <w:rPr>
+          <w:rFonts w:ascii="Segoe UI" w:hAnsi="Segoe UI" w:cs="Segoe UI"/>
+        </w:rPr>
+      </w:pPr>
+      <w:r>
+        <w:rPr>
+          <w:rFonts w:ascii="Segoe UI" w:hAnsi="Segoe UI" w:cs="Segoe UI"/>
+        </w:rPr>
+        <w:t>GUI Revision: In the GUI we have Decided to change the structure of the Gradebook in Addition we added a forgot password button on the Login Form to meet new Requirements.</w:t>
+      </w:r>
+    </w:p>
+    <w:p>
+      <w:pPr>
+        <w:pStyle w:val="ListParagraph"/>
+        <w:numPr>
+          <w:ilvl w:val="1"/>
+          <w:numId w:val="10"/>
+        </w:numPr>
+        <w:spacing w:line="360" w:lineRule="auto"/>
+        <w:rPr>
+          <w:rFonts w:ascii="Segoe UI" w:hAnsi="Segoe UI" w:cs="Segoe UI"/>
+        </w:rPr>
+      </w:pPr>
+      <w:r>
+        <w:rPr>
+          <w:rFonts w:ascii="Segoe UI" w:hAnsi="Segoe UI" w:cs="Segoe UI"/>
+        </w:rPr>
+        <w:lastRenderedPageBreak/>
+        <w:t>ERD Revision: In the ERD we have added more depth to the Grade section of the database.</w:t>
+      </w:r>
+    </w:p>
+    <w:p>
+      <w:pPr>
+        <w:pStyle w:val="ListParagraph"/>
+        <w:numPr>
+          <w:ilvl w:val="1"/>
+          <w:numId w:val="10"/>
+        </w:numPr>
+        <w:spacing w:line="360" w:lineRule="auto"/>
+        <w:rPr>
+          <w:rFonts w:ascii="Segoe UI" w:hAnsi="Segoe UI" w:cs="Segoe UI"/>
+        </w:rPr>
+      </w:pPr>
+      <w:r>
+        <w:rPr>
+          <w:rFonts w:ascii="Segoe UI" w:hAnsi="Segoe UI" w:cs="Segoe UI"/>
+        </w:rPr>
+        <w:t>Gradebook GUI: Implemented the Gradebook GUI into the project</w:t>
+      </w:r>
+    </w:p>
+    <w:p>
+      <w:pPr>
+        <w:pStyle w:val="ListParagraph"/>
+        <w:numPr>
+          <w:ilvl w:val="1"/>
+          <w:numId w:val="10"/>
+        </w:numPr>
+        <w:spacing w:line="360" w:lineRule="auto"/>
+        <w:rPr>
+          <w:rFonts w:ascii="Segoe UI" w:hAnsi="Segoe UI" w:cs="Segoe UI"/>
+        </w:rPr>
+      </w:pPr>
+      <w:r>
+        <w:rPr>
+          <w:rFonts w:ascii="Segoe UI" w:hAnsi="Segoe UI" w:cs="Segoe UI"/>
+        </w:rPr>
+        <w:t>Gradebook Navigation: Have added basic navigation functionality in the form in the back button allowing the application to be sent to the menu</w:t>
+      </w:r>
+    </w:p>
+    <w:p>
+      <w:pPr>
+        <w:pStyle w:val="ListParagraph"/>
+        <w:numPr>
+          <w:ilvl w:val="1"/>
+          <w:numId w:val="10"/>
+        </w:numPr>
+        <w:spacing w:line="360" w:lineRule="auto"/>
+        <w:rPr>
+          <w:rFonts w:ascii="Segoe UI" w:hAnsi="Segoe UI" w:cs="Segoe UI"/>
+        </w:rPr>
+      </w:pPr>
+      <w:r>
+        <w:rPr>
+          <w:rFonts w:ascii="Segoe UI" w:hAnsi="Segoe UI" w:cs="Segoe UI"/>
+        </w:rPr>
+        <w:t xml:space="preserve">Gradebook Functionality: Have added a possible solution for the Assignments to be displayed in the </w:t>
+      </w:r>
+      <w:proofErr w:type="spellStart"/>
+      <w:r>
+        <w:rPr>
+          <w:rFonts w:ascii="Segoe UI" w:hAnsi="Segoe UI" w:cs="Segoe UI"/>
+        </w:rPr>
+        <w:t>DataGridView</w:t>
+      </w:r>
+      <w:proofErr w:type="spellEnd"/>
+      <w:r>
+        <w:rPr>
+          <w:rFonts w:ascii="Segoe UI" w:hAnsi="Segoe UI" w:cs="Segoe UI"/>
+        </w:rPr>
+        <w:t xml:space="preserve"> data needed in order for further testing.</w:t>
+      </w:r>
+    </w:p>
+    <w:p>
+      <w:pPr>
+        <w:pStyle w:val="ListParagraph"/>
+        <w:numPr>
+          <w:ilvl w:val="1"/>
+          <w:numId w:val="10"/>
+        </w:numPr>
+        <w:spacing w:line="360" w:lineRule="auto"/>
+        <w:rPr>
+          <w:rFonts w:ascii="Segoe UI" w:hAnsi="Segoe UI" w:cs="Segoe UI"/>
+        </w:rPr>
+      </w:pPr>
+      <w:r>
+        <w:rPr>
+          <w:rFonts w:ascii="Segoe UI" w:hAnsi="Segoe UI" w:cs="Segoe UI"/>
+        </w:rPr>
+        <w:t>In Progress: Still in the progress of getting data into the database as well as using the data to test the functionality of the program.</w:t>
+      </w:r>
+    </w:p>
+    <w:p>
+      <w:pPr>
+        <w:spacing w:line="360" w:lineRule="auto"/>
+        <w:rPr>
+          <w:rFonts w:ascii="Segoe UI" w:hAnsi="Segoe UI" w:cs="Segoe UI"/>
+        </w:rPr>
+      </w:pPr>
+    </w:p>
+    <w:p>
+      <w:pPr>
+        <w:pStyle w:val="ListParagraph"/>
+        <w:numPr>
+          <w:ilvl w:val="0"/>
+          <w:numId w:val="10"/>
+        </w:numPr>
+        <w:spacing w:line="360" w:lineRule="auto"/>
+        <w:rPr>
+          <w:rFonts w:ascii="Segoe UI" w:hAnsi="Segoe UI" w:cs="Segoe UI"/>
+          <w:b/>
+          <w:bCs/>
+        </w:rPr>
+      </w:pPr>
+      <w:r>
+        <w:rPr>
+          <w:rFonts w:ascii="Segoe UI" w:hAnsi="Segoe UI" w:cs="Segoe UI"/>
+          <w:b/>
+          <w:bCs/>
+        </w:rPr>
+        <w:t>Jazmin</w:t>
+      </w:r>
+    </w:p>
+    <w:p>
+      <w:pPr>
+        <w:numPr>
+          <w:ilvl w:val="1"/>
+          <w:numId w:val="10"/>
+        </w:numPr>
+        <w:spacing w:after="200" w:line="276" w:lineRule="auto"/>
+        <w:rPr>
+          <w:rFonts w:ascii="Segoe UI" w:hAnsi="Segoe UI" w:cs="Segoe UI"/>
+        </w:rPr>
+      </w:pPr>
+      <w:r>
+        <w:rPr>
+          <w:rFonts w:ascii="Segoe UI" w:hAnsi="Segoe UI" w:cs="Segoe UI"/>
+        </w:rPr>
+        <w:t>Team Merge: Catching up on tasks and getting used to the new team</w:t>
+      </w:r>
+    </w:p>
+    <w:p>
+      <w:pPr>
+        <w:numPr>
+          <w:ilvl w:val="1"/>
+          <w:numId w:val="10"/>
+        </w:numPr>
+        <w:spacing w:after="200" w:line="276" w:lineRule="auto"/>
+        <w:rPr>
+          <w:rFonts w:ascii="Segoe UI" w:hAnsi="Segoe UI" w:cs="Segoe UI"/>
+        </w:rPr>
+      </w:pPr>
+      <w:r>
+        <w:rPr>
+          <w:rFonts w:ascii="Segoe UI" w:hAnsi="Segoe UI" w:cs="Segoe UI"/>
+        </w:rPr>
+        <w:t>Status-In Progress: Currently developing a form for midterm grading</w:t>
+      </w:r>
+    </w:p>
+    <w:p>
+      <w:pPr>
+        <w:numPr>
+          <w:ilvl w:val="1"/>
+          <w:numId w:val="10"/>
+        </w:numPr>
+        <w:spacing w:after="0" w:line="276" w:lineRule="auto"/>
+        <w:rPr>
+          <w:rFonts w:ascii="Segoe UI" w:hAnsi="Segoe UI" w:cs="Segoe UI"/>
+        </w:rPr>
+      </w:pPr>
+      <w:r>
+        <w:rPr>
+          <w:rFonts w:ascii="Segoe UI" w:hAnsi="Segoe UI" w:cs="Segoe UI"/>
+        </w:rPr>
+        <w:t>GUI Revision: examined the GUI to understand newly added capabilities</w:t>
+      </w:r>
+    </w:p>
+    <w:p>
+      <w:pPr>
+        <w:pStyle w:val="ListParagraph"/>
+        <w:ind w:left="360"/>
         <w:rPr>
           <w:rFonts w:ascii="Segoe UI" w:hAnsi="Segoe UI" w:cs="Segoe UI"/>
         </w:rPr>
@@ -1011,155 +1418,6 @@
     </w:lvl>
   </w:abstractNum>
   <w:abstractNum w:abstractNumId="2" w15:restartNumberingAfterBreak="0">
-    <w:nsid w:val="1B4D0963"/>
-    <w:multiLevelType w:val="multilevel"/>
-    <w:tmpl w:val="7F1E3ECE"/>
-    <w:lvl w:ilvl="0">
-      <w:start w:val="1"/>
-      <w:numFmt w:val="bullet"/>
-      <w:lvlText w:val=""/>
-      <w:lvlJc w:val="left"/>
-      <w:pPr>
-        <w:tabs>
-          <w:tab w:val="num" w:pos="720"/>
-        </w:tabs>
-        <w:ind w:left="720" w:hanging="360"/>
-      </w:pPr>
-      <w:rPr>
-        <w:rFonts w:ascii="Symbol" w:hAnsi="Symbol" w:hint="default"/>
-        <w:sz w:val="20"/>
-      </w:rPr>
-    </w:lvl>
-    <w:lvl w:ilvl="1">
-      <w:start w:val="1"/>
-      <w:numFmt w:val="bullet"/>
-      <w:lvlText w:val=""/>
-      <w:lvlJc w:val="left"/>
-      <w:pPr>
-        <w:tabs>
-          <w:tab w:val="num" w:pos="1440"/>
-        </w:tabs>
-        <w:ind w:left="1440" w:hanging="360"/>
-      </w:pPr>
-      <w:rPr>
-        <w:rFonts w:ascii="Symbol" w:hAnsi="Symbol" w:hint="default"/>
-        <w:sz w:val="20"/>
-      </w:rPr>
-    </w:lvl>
-    <w:lvl w:ilvl="2" w:tentative="1">
-      <w:start w:val="1"/>
-      <w:numFmt w:val="bullet"/>
-      <w:lvlText w:val=""/>
-      <w:lvlJc w:val="left"/>
-      <w:pPr>
-        <w:tabs>
-          <w:tab w:val="num" w:pos="2160"/>
-        </w:tabs>
-        <w:ind w:left="2160" w:hanging="360"/>
-      </w:pPr>
-      <w:rPr>
-        <w:rFonts w:ascii="Symbol" w:hAnsi="Symbol" w:hint="default"/>
-        <w:sz w:val="20"/>
-      </w:rPr>
-    </w:lvl>
-    <w:lvl w:ilvl="3" w:tentative="1">
-      <w:start w:val="1"/>
-      <w:numFmt w:val="bullet"/>
-      <w:lvlText w:val=""/>
-      <w:lvlJc w:val="left"/>
-      <w:pPr>
-        <w:tabs>
-          <w:tab w:val="num" w:pos="2880"/>
-        </w:tabs>
-        <w:ind w:left="2880" w:hanging="360"/>
-      </w:pPr>
-      <w:rPr>
-        <w:rFonts w:ascii="Symbol" w:hAnsi="Symbol" w:hint="default"/>
-        <w:sz w:val="20"/>
-      </w:rPr>
-    </w:lvl>
-    <w:lvl w:ilvl="4" w:tentative="1">
-      <w:start w:val="1"/>
-      <w:numFmt w:val="bullet"/>
-      <w:lvlText w:val=""/>
-      <w:lvlJc w:val="left"/>
-      <w:pPr>
-        <w:tabs>
-          <w:tab w:val="num" w:pos="3600"/>
-        </w:tabs>
-        <w:ind w:left="3600" w:hanging="360"/>
-      </w:pPr>
-      <w:rPr>
-        <w:rFonts w:ascii="Symbol" w:hAnsi="Symbol" w:hint="default"/>
-        <w:sz w:val="20"/>
-      </w:rPr>
-    </w:lvl>
-    <w:lvl w:ilvl="5" w:tentative="1">
-      <w:start w:val="1"/>
-      <w:numFmt w:val="bullet"/>
-      <w:lvlText w:val=""/>
-      <w:lvlJc w:val="left"/>
-      <w:pPr>
-        <w:tabs>
-          <w:tab w:val="num" w:pos="4320"/>
-        </w:tabs>
-        <w:ind w:left="4320" w:hanging="360"/>
-      </w:pPr>
-      <w:rPr>
-        <w:rFonts w:ascii="Symbol" w:hAnsi="Symbol" w:hint="default"/>
-        <w:sz w:val="20"/>
-      </w:rPr>
-    </w:lvl>
-    <w:lvl w:ilvl="6" w:tentative="1">
-      <w:start w:val="1"/>
-      <w:numFmt w:val="bullet"/>
-      <w:lvlText w:val=""/>
-      <w:lvlJc w:val="left"/>
-      <w:pPr>
-        <w:tabs>
-          <w:tab w:val="num" w:pos="5040"/>
-        </w:tabs>
-        <w:ind w:left="5040" w:hanging="360"/>
-      </w:pPr>
-      <w:rPr>
-        <w:rFonts w:ascii="Symbol" w:hAnsi="Symbol" w:hint="default"/>
-        <w:sz w:val="20"/>
-      </w:rPr>
-    </w:lvl>
-    <w:lvl w:ilvl="7" w:tentative="1">
-      <w:start w:val="1"/>
-      <w:numFmt w:val="bullet"/>
-      <w:lvlText w:val=""/>
-      <w:lvlJc w:val="left"/>
-      <w:pPr>
-        <w:tabs>
-          <w:tab w:val="num" w:pos="5760"/>
-        </w:tabs>
-        <w:ind w:left="5760" w:hanging="360"/>
-      </w:pPr>
-      <w:rPr>
-        <w:rFonts w:ascii="Symbol" w:hAnsi="Symbol" w:hint="default"/>
-        <w:sz w:val="20"/>
-      </w:rPr>
-    </w:lvl>
-    <w:lvl w:ilvl="8" w:tentative="1">
-      <w:start w:val="1"/>
-      <w:numFmt w:val="bullet"/>
-      <w:lvlText w:val=""/>
-      <w:lvlJc w:val="left"/>
-      <w:pPr>
-        <w:tabs>
-          <w:tab w:val="num" w:pos="6480"/>
-        </w:tabs>
-        <w:ind w:left="6480" w:hanging="360"/>
-      </w:pPr>
-      <w:rPr>
-        <w:rFonts w:ascii="Symbol" w:hAnsi="Symbol" w:hint="default"/>
-        <w:sz w:val="20"/>
-      </w:rPr>
-    </w:lvl>
-  </w:abstractNum>
-  <w:abstractNum w:abstractNumId="3" w15:restartNumberingAfterBreak="0">
     <w:nsid w:val="21A16216"/>
     <w:multiLevelType w:val="multilevel"/>
     <w:tmpl w:val="40CAECA8"/>
@@ -1308,7 +1566,7 @@
       </w:rPr>
     </w:lvl>
   </w:abstractNum>
-  <w:abstractNum w:abstractNumId="4" w15:restartNumberingAfterBreak="0">
+  <w:abstractNum w:abstractNumId="3" w15:restartNumberingAfterBreak="0">
     <w:nsid w:val="2B51790D"/>
     <w:multiLevelType w:val="hybridMultilevel"/>
     <w:tmpl w:val="83C83102"/>
@@ -1397,156 +1655,7 @@
       </w:pPr>
     </w:lvl>
   </w:abstractNum>
-  <w:abstractNum w:abstractNumId="5" w15:restartNumberingAfterBreak="0">
-    <w:nsid w:val="343D32DE"/>
-    <w:multiLevelType w:val="multilevel"/>
-    <w:tmpl w:val="593845FA"/>
-    <w:lvl w:ilvl="0">
-      <w:start w:val="1"/>
-      <w:numFmt w:val="bullet"/>
-      <w:lvlText w:val=""/>
-      <w:lvlJc w:val="left"/>
-      <w:pPr>
-        <w:tabs>
-          <w:tab w:val="num" w:pos="720"/>
-        </w:tabs>
-        <w:ind w:left="720" w:hanging="360"/>
-      </w:pPr>
-      <w:rPr>
-        <w:rFonts w:ascii="Symbol" w:hAnsi="Symbol" w:hint="default"/>
-        <w:sz w:val="20"/>
-      </w:rPr>
-    </w:lvl>
-    <w:lvl w:ilvl="1">
-      <w:start w:val="1"/>
-      <w:numFmt w:val="bullet"/>
-      <w:lvlText w:val=""/>
-      <w:lvlJc w:val="left"/>
-      <w:pPr>
-        <w:tabs>
-          <w:tab w:val="num" w:pos="1440"/>
-        </w:tabs>
-        <w:ind w:left="1440" w:hanging="360"/>
-      </w:pPr>
-      <w:rPr>
-        <w:rFonts w:ascii="Symbol" w:hAnsi="Symbol" w:hint="default"/>
-        <w:sz w:val="20"/>
-      </w:rPr>
-    </w:lvl>
-    <w:lvl w:ilvl="2" w:tentative="1">
-      <w:start w:val="1"/>
-      <w:numFmt w:val="bullet"/>
-      <w:lvlText w:val=""/>
-      <w:lvlJc w:val="left"/>
-      <w:pPr>
-        <w:tabs>
-          <w:tab w:val="num" w:pos="2160"/>
-        </w:tabs>
-        <w:ind w:left="2160" w:hanging="360"/>
-      </w:pPr>
-      <w:rPr>
-        <w:rFonts w:ascii="Symbol" w:hAnsi="Symbol" w:hint="default"/>
-        <w:sz w:val="20"/>
-      </w:rPr>
-    </w:lvl>
-    <w:lvl w:ilvl="3" w:tentative="1">
-      <w:start w:val="1"/>
-      <w:numFmt w:val="bullet"/>
-      <w:lvlText w:val=""/>
-      <w:lvlJc w:val="left"/>
-      <w:pPr>
-        <w:tabs>
-          <w:tab w:val="num" w:pos="2880"/>
-        </w:tabs>
-        <w:ind w:left="2880" w:hanging="360"/>
-      </w:pPr>
-      <w:rPr>
-        <w:rFonts w:ascii="Symbol" w:hAnsi="Symbol" w:hint="default"/>
-        <w:sz w:val="20"/>
-      </w:rPr>
-    </w:lvl>
-    <w:lvl w:ilvl="4" w:tentative="1">
-      <w:start w:val="1"/>
-      <w:numFmt w:val="bullet"/>
-      <w:lvlText w:val=""/>
-      <w:lvlJc w:val="left"/>
-      <w:pPr>
-        <w:tabs>
-          <w:tab w:val="num" w:pos="3600"/>
-        </w:tabs>
-        <w:ind w:left="3600" w:hanging="360"/>
-      </w:pPr>
-      <w:rPr>
-        <w:rFonts w:ascii="Symbol" w:hAnsi="Symbol" w:hint="default"/>
-        <w:sz w:val="20"/>
-      </w:rPr>
-    </w:lvl>
-    <w:lvl w:ilvl="5" w:tentative="1">
-      <w:start w:val="1"/>
-      <w:numFmt w:val="bullet"/>
-      <w:lvlText w:val=""/>
-      <w:lvlJc w:val="left"/>
-      <w:pPr>
-        <w:tabs>
-          <w:tab w:val="num" w:pos="4320"/>
-        </w:tabs>
-        <w:ind w:left="4320" w:hanging="360"/>
-      </w:pPr>
-      <w:rPr>
-        <w:rFonts w:ascii="Symbol" w:hAnsi="Symbol" w:hint="default"/>
-        <w:sz w:val="20"/>
-      </w:rPr>
-    </w:lvl>
-    <w:lvl w:ilvl="6" w:tentative="1">
-      <w:start w:val="1"/>
-      <w:numFmt w:val="bullet"/>
-      <w:lvlText w:val=""/>
-      <w:lvlJc w:val="left"/>
-      <w:pPr>
-        <w:tabs>
-          <w:tab w:val="num" w:pos="5040"/>
-        </w:tabs>
-        <w:ind w:left="5040" w:hanging="360"/>
-      </w:pPr>
-      <w:rPr>
-        <w:rFonts w:ascii="Symbol" w:hAnsi="Symbol" w:hint="default"/>
-        <w:sz w:val="20"/>
-      </w:rPr>
-    </w:lvl>
-    <w:lvl w:ilvl="7" w:tentative="1">
-      <w:start w:val="1"/>
-      <w:numFmt w:val="bullet"/>
-      <w:lvlText w:val=""/>
-      <w:lvlJc w:val="left"/>
-      <w:pPr>
-        <w:tabs>
-          <w:tab w:val="num" w:pos="5760"/>
-        </w:tabs>
-        <w:ind w:left="5760" w:hanging="360"/>
-      </w:pPr>
-      <w:rPr>
-        <w:rFonts w:ascii="Symbol" w:hAnsi="Symbol" w:hint="default"/>
-        <w:sz w:val="20"/>
-      </w:rPr>
-    </w:lvl>
-    <w:lvl w:ilvl="8" w:tentative="1">
-      <w:start w:val="1"/>
-      <w:numFmt w:val="bullet"/>
-      <w:lvlText w:val=""/>
-      <w:lvlJc w:val="left"/>
-      <w:pPr>
-        <w:tabs>
-          <w:tab w:val="num" w:pos="6480"/>
-        </w:tabs>
-        <w:ind w:left="6480" w:hanging="360"/>
-      </w:pPr>
-      <w:rPr>
-        <w:rFonts w:ascii="Symbol" w:hAnsi="Symbol" w:hint="default"/>
-        <w:sz w:val="20"/>
-      </w:rPr>
-    </w:lvl>
-  </w:abstractNum>
-  <w:abstractNum w:abstractNumId="6" w15:restartNumberingAfterBreak="0">
+  <w:abstractNum w:abstractNumId="4" w15:restartNumberingAfterBreak="0">
     <w:nsid w:val="40C61E81"/>
     <w:multiLevelType w:val="multilevel"/>
     <w:tmpl w:val="FA3EDB2C"/>
@@ -1695,7 +1804,7 @@
       </w:rPr>
     </w:lvl>
   </w:abstractNum>
-  <w:abstractNum w:abstractNumId="7" w15:restartNumberingAfterBreak="0">
+  <w:abstractNum w:abstractNumId="5" w15:restartNumberingAfterBreak="0">
     <w:nsid w:val="5B9E7D3D"/>
     <w:multiLevelType w:val="hybridMultilevel"/>
     <w:tmpl w:val="6CD6C438"/>
@@ -1784,7 +1893,120 @@
       </w:pPr>
     </w:lvl>
   </w:abstractNum>
-  <w:abstractNum w:abstractNumId="8" w15:restartNumberingAfterBreak="0">
+  <w:abstractNum w:abstractNumId="6" w15:restartNumberingAfterBreak="0">
+    <w:nsid w:val="69D4399B"/>
+    <w:multiLevelType w:val="multilevel"/>
+    <w:tmpl w:val="4EBE3890"/>
+    <w:lvl w:ilvl="0">
+      <w:start w:val="1"/>
+      <w:numFmt w:val="bullet"/>
+      <w:lvlText w:val="●"/>
+      <w:lvlJc w:val="left"/>
+      <w:pPr>
+        <w:ind w:left="720" w:hanging="360"/>
+      </w:pPr>
+      <w:rPr>
+        <w:u w:val="none"/>
+      </w:rPr>
+    </w:lvl>
+    <w:lvl w:ilvl="1">
+      <w:start w:val="1"/>
+      <w:numFmt w:val="bullet"/>
+      <w:lvlText w:val="○"/>
+      <w:lvlJc w:val="left"/>
+      <w:pPr>
+        <w:ind w:left="1440" w:hanging="360"/>
+      </w:pPr>
+      <w:rPr>
+        <w:u w:val="none"/>
+      </w:rPr>
+    </w:lvl>
+    <w:lvl w:ilvl="2">
+      <w:start w:val="1"/>
+      <w:numFmt w:val="bullet"/>
+      <w:lvlText w:val="■"/>
+      <w:lvlJc w:val="left"/>
+      <w:pPr>
+        <w:ind w:left="2160" w:hanging="360"/>
+      </w:pPr>
+      <w:rPr>
+        <w:u w:val="none"/>
+      </w:rPr>
+    </w:lvl>
+    <w:lvl w:ilvl="3">
+      <w:start w:val="1"/>
+      <w:numFmt w:val="bullet"/>
+      <w:lvlText w:val="●"/>
+      <w:lvlJc w:val="left"/>
+      <w:pPr>
+        <w:ind w:left="2880" w:hanging="360"/>
+      </w:pPr>
+      <w:rPr>
+        <w:u w:val="none"/>
+      </w:rPr>
+    </w:lvl>
+    <w:lvl w:ilvl="4">
+      <w:start w:val="1"/>
+      <w:numFmt w:val="bullet"/>
+      <w:lvlText w:val="○"/>
+      <w:lvlJc w:val="left"/>
+      <w:pPr>
+        <w:ind w:left="3600" w:hanging="360"/>
+      </w:pPr>
+      <w:rPr>
+        <w:u w:val="none"/>
+      </w:rPr>
+    </w:lvl>
+    <w:lvl w:ilvl="5">
+      <w:start w:val="1"/>
+      <w:numFmt w:val="bullet"/>
+      <w:lvlText w:val="■"/>
+      <w:lvlJc w:val="left"/>
+      <w:pPr>
+        <w:ind w:left="4320" w:hanging="360"/>
+      </w:pPr>
+      <w:rPr>
+        <w:u w:val="none"/>
+      </w:rPr>
+    </w:lvl>
+    <w:lvl w:ilvl="6">
+      <w:start w:val="1"/>
+      <w:numFmt w:val="bullet"/>
+      <w:lvlText w:val="●"/>
+      <w:lvlJc w:val="left"/>
+      <w:pPr>
+        <w:ind w:left="5040" w:hanging="360"/>
+      </w:pPr>
+      <w:rPr>
+        <w:u w:val="none"/>
+      </w:rPr>
+    </w:lvl>
+    <w:lvl w:ilvl="7">
+      <w:start w:val="1"/>
+      <w:numFmt w:val="bullet"/>
+      <w:lvlText w:val="○"/>
+      <w:lvlJc w:val="left"/>
+      <w:pPr>
+        <w:ind w:left="5760" w:hanging="360"/>
+      </w:pPr>
+      <w:rPr>
+        <w:u w:val="none"/>
+      </w:rPr>
+    </w:lvl>
+    <w:lvl w:ilvl="8">
+      <w:start w:val="1"/>
+      <w:numFmt w:val="bullet"/>
+      <w:lvlText w:val="■"/>
+      <w:lvlJc w:val="left"/>
+      <w:pPr>
+        <w:ind w:left="6480" w:hanging="360"/>
+      </w:pPr>
+      <w:rPr>
+        <w:u w:val="none"/>
+      </w:rPr>
+    </w:lvl>
+  </w:abstractNum>
+  <w:abstractNum w:abstractNumId="7" w15:restartNumberingAfterBreak="0">
     <w:nsid w:val="6A3003C3"/>
     <w:multiLevelType w:val="hybridMultilevel"/>
     <w:tmpl w:val="1AF820F4"/>
@@ -1873,7 +2095,7 @@
       </w:pPr>
     </w:lvl>
   </w:abstractNum>
-  <w:abstractNum w:abstractNumId="9" w15:restartNumberingAfterBreak="0">
+  <w:abstractNum w:abstractNumId="8" w15:restartNumberingAfterBreak="0">
     <w:nsid w:val="6EE1006D"/>
     <w:multiLevelType w:val="multilevel"/>
     <w:tmpl w:val="04090021"/>
@@ -1986,7 +2208,7 @@
       </w:rPr>
     </w:lvl>
   </w:abstractNum>
-  <w:abstractNum w:abstractNumId="10" w15:restartNumberingAfterBreak="0">
+  <w:abstractNum w:abstractNumId="9" w15:restartNumberingAfterBreak="0">
     <w:nsid w:val="6F753E01"/>
     <w:multiLevelType w:val="hybridMultilevel"/>
     <w:tmpl w:val="8586EE6E"/>
@@ -2075,7 +2297,7 @@
       </w:pPr>
     </w:lvl>
   </w:abstractNum>
-  <w:abstractNum w:abstractNumId="11" w15:restartNumberingAfterBreak="0">
+  <w:abstractNum w:abstractNumId="10" w15:restartNumberingAfterBreak="0">
     <w:nsid w:val="76BC52AD"/>
     <w:multiLevelType w:val="multilevel"/>
     <w:tmpl w:val="D8A8390E"/>
@@ -2225,40 +2447,37 @@
     </w:lvl>
   </w:abstractNum>
   <w:num w:numId="1" w16cid:durableId="1675262301">
-    <w:abstractNumId w:val="7"/>
+    <w:abstractNumId w:val="5"/>
   </w:num>
   <w:num w:numId="2" w16cid:durableId="1585188677">
     <w:abstractNumId w:val="0"/>
   </w:num>
   <w:num w:numId="3" w16cid:durableId="2108309418">
-    <w:abstractNumId w:val="10"/>
+    <w:abstractNumId w:val="9"/>
   </w:num>
   <w:num w:numId="4" w16cid:durableId="549532555">
-    <w:abstractNumId w:val="8"/>
+    <w:abstractNumId w:val="7"/>
   </w:num>
   <w:num w:numId="5" w16cid:durableId="911085416">
+    <w:abstractNumId w:val="3"/>
+  </w:num>
+  <w:num w:numId="6" w16cid:durableId="1648977228">
     <w:abstractNumId w:val="4"/>
   </w:num>
-  <w:num w:numId="6" w16cid:durableId="1648977228">
-    <w:abstractNumId w:val="6"/>
-  </w:num>
   <w:num w:numId="7" w16cid:durableId="1472332758">
-    <w:abstractNumId w:val="3"/>
+    <w:abstractNumId w:val="2"/>
   </w:num>
   <w:num w:numId="8" w16cid:durableId="1364214324">
-    <w:abstractNumId w:val="11"/>
+    <w:abstractNumId w:val="10"/>
   </w:num>
   <w:num w:numId="9" w16cid:durableId="366027434">
     <w:abstractNumId w:val="1"/>
   </w:num>
   <w:num w:numId="10" w16cid:durableId="36710992">
-    <w:abstractNumId w:val="9"/>
+    <w:abstractNumId w:val="8"/>
   </w:num>
-  <w:num w:numId="11" w16cid:durableId="357971302">
-    <w:abstractNumId w:val="2"/>
-  </w:num>
-  <w:num w:numId="12" w16cid:durableId="769423982">
-    <w:abstractNumId w:val="5"/>
+  <w:num w:numId="11" w16cid:durableId="170150395">
+    <w:abstractNumId w:val="6"/>
   </w:num>
 </w:numbering>
 </file>

</xml_diff>